<commit_message>
wrong model type fixed
</commit_message>
<xml_diff>
--- a/Website/DOCUMENTATION (Russian, DOCX, VSDX)/10. Индексирование поиска.docx
+++ b/Website/DOCUMENTATION (Russian, DOCX, VSDX)/10. Индексирование поиска.docx
@@ -3,11 +3,6 @@
 <w:document xmlns:wpc="http://schemas.microsoft.com/office/word/2010/wordprocessingCanvas" xmlns:cx="http://schemas.microsoft.com/office/drawing/2014/chartex" xmlns:cx1="http://schemas.microsoft.com/office/drawing/2015/9/8/chartex" xmlns:cx2="http://schemas.microsoft.com/office/drawing/2015/10/21/chartex" xmlns:cx3="http://schemas.microsoft.com/office/drawing/2016/5/9/chartex" xmlns:cx4="http://schemas.microsoft.com/office/drawing/2016/5/10/chartex" xmlns:cx5="http://schemas.microsoft.com/office/drawing/2016/5/11/chartex" xmlns:cx6="http://schemas.microsoft.com/office/drawing/2016/5/12/chartex" xmlns:cx7="http://schemas.microsoft.com/office/drawing/2016/5/13/chartex" xmlns:cx8="http://schemas.microsoft.com/office/drawing/2016/5/14/chartex" xmlns:mc="http://schemas.openxmlformats.org/markup-compatibility/2006" xmlns:aink="http://schemas.microsoft.com/office/drawing/2016/ink" xmlns:am3d="http://schemas.microsoft.com/office/drawing/2017/model3d" xmlns:o="urn:schemas-microsoft-com:office:office" xmlns:r="http://schemas.openxmlformats.org/officeDocument/2006/relationships" xmlns:m="http://schemas.openxmlformats.org/officeDocument/2006/math" xmlns:v="urn:schemas-microsoft-com:vml" xmlns:wp14="http://schemas.microsoft.com/office/word/2010/wordprocessingDrawing" xmlns:wp="http://schemas.openxmlformats.org/drawingml/2006/wordprocessingDrawing" xmlns:w10="urn:schemas-microsoft-com:office:word" xmlns:w="http://schemas.openxmlformats.org/wordprocessingml/2006/main" xmlns:w14="http://schemas.microsoft.com/office/word/2010/wordml" xmlns:w15="http://schemas.microsoft.com/office/word/2012/wordml" xmlns:w16cex="http://schemas.microsoft.com/office/word/2018/wordml/cex" xmlns:w16cid="http://schemas.microsoft.com/office/word/2016/wordml/cid" xmlns:w16="http://schemas.microsoft.com/office/word/2018/wordml" xmlns:w16se="http://schemas.microsoft.com/office/word/2015/wordml/symex" xmlns:wpg="http://schemas.microsoft.com/office/word/2010/wordprocessingGroup" xmlns:wpi="http://schemas.microsoft.com/office/word/2010/wordprocessingInk" xmlns:wne="http://schemas.microsoft.com/office/word/2006/wordml" xmlns:wps="http://schemas.microsoft.com/office/word/2010/wordprocessingShape" mc:Ignorable="w14 w15 w16se w16cid w16 w16cex wp14">
   <w:body>
     <w:p>
-      <w:pPr>
-        <w:rPr>
-          <w:lang w:val="ru-RU"/>
-        </w:rPr>
-      </w:pPr>
       <w:r>
         <w:rPr>
           <w:rFonts w:ascii="Times New Roman" w:hAnsi="Times New Roman" w:cs="Times New Roman"/>
@@ -63,7 +58,6 @@
         <w:r>
           <w:rPr>
             <w:rStyle w:val="Hyperlink"/>
-            <w:lang w:val="ru-RU"/>
           </w:rPr>
           <w:t>://</w:t>
         </w:r>
@@ -76,7 +70,6 @@
         <w:r>
           <w:rPr>
             <w:rStyle w:val="Hyperlink"/>
-            <w:lang w:val="ru-RU"/>
           </w:rPr>
           <w:t>.</w:t>
         </w:r>
@@ -89,7 +82,6 @@
         <w:r>
           <w:rPr>
             <w:rStyle w:val="Hyperlink"/>
-            <w:lang w:val="ru-RU"/>
           </w:rPr>
           <w:t>.</w:t>
         </w:r>
@@ -102,7 +94,6 @@
         <w:r>
           <w:rPr>
             <w:rStyle w:val="Hyperlink"/>
-            <w:lang w:val="ru-RU"/>
           </w:rPr>
           <w:t>/</w:t>
         </w:r>
@@ -115,7 +106,6 @@
         <w:r>
           <w:rPr>
             <w:rStyle w:val="Hyperlink"/>
-            <w:lang w:val="ru-RU"/>
           </w:rPr>
           <w:t>?</w:t>
         </w:r>
@@ -128,7 +118,6 @@
         <w:r>
           <w:rPr>
             <w:rStyle w:val="Hyperlink"/>
-            <w:lang w:val="ru-RU"/>
           </w:rPr>
           <w:t>=</w:t>
         </w:r>
@@ -141,7 +130,6 @@
         <w:r>
           <w:rPr>
             <w:rStyle w:val="Hyperlink"/>
-            <w:lang w:val="ru-RU"/>
           </w:rPr>
           <w:t>1462</w:t>
         </w:r>
@@ -153,9 +141,6 @@
         </w:r>
       </w:hyperlink>
       <w:r>
-        <w:rPr>
-          <w:lang w:val="ru-RU"/>
-        </w:rPr>
         <w:br/>
       </w:r>
       <w:hyperlink r:id="rId5" w:history="1">
@@ -168,7 +153,6 @@
         <w:r>
           <w:rPr>
             <w:rStyle w:val="Hyperlink"/>
-            <w:lang w:val="ru-RU"/>
           </w:rPr>
           <w:t>://</w:t>
         </w:r>
@@ -181,7 +165,6 @@
         <w:r>
           <w:rPr>
             <w:rStyle w:val="Hyperlink"/>
-            <w:lang w:val="ru-RU"/>
           </w:rPr>
           <w:t>.</w:t>
         </w:r>
@@ -194,7 +177,6 @@
         <w:r>
           <w:rPr>
             <w:rStyle w:val="Hyperlink"/>
-            <w:lang w:val="ru-RU"/>
           </w:rPr>
           <w:t>.</w:t>
         </w:r>
@@ -207,7 +189,6 @@
         <w:r>
           <w:rPr>
             <w:rStyle w:val="Hyperlink"/>
-            <w:lang w:val="ru-RU"/>
           </w:rPr>
           <w:t>/</w:t>
         </w:r>
@@ -220,7 +201,6 @@
         <w:r>
           <w:rPr>
             <w:rStyle w:val="Hyperlink"/>
-            <w:lang w:val="ru-RU"/>
           </w:rPr>
           <w:t>/</w:t>
         </w:r>
@@ -233,7 +213,6 @@
         <w:r>
           <w:rPr>
             <w:rStyle w:val="Hyperlink"/>
-            <w:lang w:val="ru-RU"/>
           </w:rPr>
           <w:t>/</w:t>
         </w:r>
@@ -246,7 +225,6 @@
         <w:r>
           <w:rPr>
             <w:rStyle w:val="Hyperlink"/>
-            <w:lang w:val="ru-RU"/>
           </w:rPr>
           <w:t>-</w:t>
         </w:r>
@@ -259,7 +237,6 @@
         <w:r>
           <w:rPr>
             <w:rStyle w:val="Hyperlink"/>
-            <w:lang w:val="ru-RU"/>
           </w:rPr>
           <w:t>-</w:t>
         </w:r>
@@ -272,7 +249,6 @@
         <w:r>
           <w:rPr>
             <w:rStyle w:val="Hyperlink"/>
-            <w:lang w:val="ru-RU"/>
           </w:rPr>
           <w:t>.</w:t>
         </w:r>
@@ -285,7 +261,6 @@
         <w:r>
           <w:rPr>
             <w:rStyle w:val="Hyperlink"/>
-            <w:lang w:val="ru-RU"/>
           </w:rPr>
           <w:t>?</w:t>
         </w:r>
@@ -298,7 +273,6 @@
         <w:r>
           <w:rPr>
             <w:rStyle w:val="Hyperlink"/>
-            <w:lang w:val="ru-RU"/>
           </w:rPr>
           <w:t>=</w:t>
         </w:r>
@@ -311,7 +285,6 @@
         <w:r>
           <w:rPr>
             <w:rStyle w:val="Hyperlink"/>
-            <w:lang w:val="ru-RU"/>
           </w:rPr>
           <w:t>12%2</w:t>
         </w:r>
@@ -324,7 +297,6 @@
         <w:r>
           <w:rPr>
             <w:rStyle w:val="Hyperlink"/>
-            <w:lang w:val="ru-RU"/>
           </w:rPr>
           <w:t>5</w:t>
         </w:r>
@@ -342,23 +314,41 @@
         </w:rPr>
         <w:t xml:space="preserve">После попытки реализовать поиск банальным сравнением с помощью функции </w:t>
       </w:r>
+      <w:proofErr w:type="spellStart"/>
       <w:r>
         <w:t>pg</w:t>
       </w:r>
+      <w:proofErr w:type="spellEnd"/>
       <w:r>
         <w:rPr>
           <w:lang w:val="ru-RU"/>
         </w:rPr>
         <w:t>_</w:t>
       </w:r>
+      <w:proofErr w:type="spellStart"/>
       <w:r>
         <w:t>trgm</w:t>
       </w:r>
-      <w:r>
-        <w:rPr>
-          <w:lang w:val="ru-RU"/>
-        </w:rPr>
-        <w:t xml:space="preserve">, которая сравнивает две токенизированные строки (запрос с каждой записью в БД) стало понятно, что это не вариант – даже при поиске по заголовку документа в таблице из 10 000 записей поиск занимал более </w:t>
+      <w:proofErr w:type="spellEnd"/>
+      <w:r>
+        <w:rPr>
+          <w:lang w:val="ru-RU"/>
+        </w:rPr>
+        <w:t xml:space="preserve">, которая сравнивает две </w:t>
+      </w:r>
+      <w:proofErr w:type="spellStart"/>
+      <w:r>
+        <w:rPr>
+          <w:lang w:val="ru-RU"/>
+        </w:rPr>
+        <w:t>токенизированные</w:t>
+      </w:r>
+      <w:proofErr w:type="spellEnd"/>
+      <w:r>
+        <w:rPr>
+          <w:lang w:val="ru-RU"/>
+        </w:rPr>
+        <w:t xml:space="preserve"> строки (запрос с каждой записью в БД) стало понятно, что это не вариант – даже при поиске по заголовку документа в таблице из 10 000 записей поиск занимал более </w:t>
       </w:r>
       <w:r>
         <w:rPr>
@@ -382,18 +372,22 @@
         </w:rPr>
         <w:t xml:space="preserve">секунд. Оно и понятно, </w:t>
       </w:r>
+      <w:proofErr w:type="spellStart"/>
       <w:r>
         <w:t>pg</w:t>
       </w:r>
+      <w:proofErr w:type="spellEnd"/>
       <w:r>
         <w:rPr>
           <w:lang w:val="ru-RU"/>
         </w:rPr>
         <w:t>_</w:t>
       </w:r>
+      <w:proofErr w:type="spellStart"/>
       <w:r>
         <w:t>trgm</w:t>
       </w:r>
+      <w:proofErr w:type="spellEnd"/>
       <w:r>
         <w:rPr>
           <w:lang w:val="ru-RU"/>
@@ -404,11 +398,41 @@
         <w:rPr>
           <w:lang w:val="ru-RU"/>
         </w:rPr>
-        <w:t xml:space="preserve">при каждом запросе токенизирует заголовок каждого документа из таблицы, что невероятно медленно. Подготовить токенизированные значения заранее – это и есть индексация. При разработке через </w:t>
-      </w:r>
+        <w:t xml:space="preserve">при каждом запросе </w:t>
+      </w:r>
+      <w:proofErr w:type="spellStart"/>
+      <w:r>
+        <w:rPr>
+          <w:lang w:val="ru-RU"/>
+        </w:rPr>
+        <w:t>токенизирует</w:t>
+      </w:r>
+      <w:proofErr w:type="spellEnd"/>
+      <w:r>
+        <w:rPr>
+          <w:lang w:val="ru-RU"/>
+        </w:rPr>
+        <w:t xml:space="preserve"> заголовок каждого документа из таблицы, что невероятно медленно. Подготовить </w:t>
+      </w:r>
+      <w:proofErr w:type="spellStart"/>
+      <w:r>
+        <w:rPr>
+          <w:lang w:val="ru-RU"/>
+        </w:rPr>
+        <w:t>токенизированные</w:t>
+      </w:r>
+      <w:proofErr w:type="spellEnd"/>
+      <w:r>
+        <w:rPr>
+          <w:lang w:val="ru-RU"/>
+        </w:rPr>
+        <w:t xml:space="preserve"> значения заранее – это и есть индексация. При разработке через </w:t>
+      </w:r>
+      <w:proofErr w:type="spellStart"/>
       <w:r>
         <w:t>EntityFramework</w:t>
       </w:r>
+      <w:proofErr w:type="spellEnd"/>
       <w:r>
         <w:rPr>
           <w:lang w:val="ru-RU"/>
@@ -419,7 +443,21 @@
         <w:rPr>
           <w:lang w:val="ru-RU"/>
         </w:rPr>
-        <w:t>мы должны указать автогенерирующуюся колонку. Следующим образом:</w:t>
+        <w:t xml:space="preserve">мы должны указать </w:t>
+      </w:r>
+      <w:proofErr w:type="spellStart"/>
+      <w:r>
+        <w:rPr>
+          <w:lang w:val="ru-RU"/>
+        </w:rPr>
+        <w:t>автогенерирующуюся</w:t>
+      </w:r>
+      <w:proofErr w:type="spellEnd"/>
+      <w:r>
+        <w:rPr>
+          <w:lang w:val="ru-RU"/>
+        </w:rPr>
+        <w:t xml:space="preserve"> колонку. Следующим образом:</w:t>
       </w:r>
     </w:p>
     <w:p>
@@ -433,16 +471,130 @@
           <w:color w:val="000000"/>
           <w:sz w:val="19"/>
           <w:szCs w:val="19"/>
+          <w:lang w:val="ru-RU"/>
         </w:rPr>
       </w:pPr>
-      <w:r>
-        <w:rPr>
-          <w:rFonts w:ascii="Cascadia Mono" w:hAnsi="Cascadia Mono" w:cs="Cascadia Mono"/>
-          <w:color w:val="000000"/>
-          <w:sz w:val="19"/>
-          <w:szCs w:val="19"/>
-        </w:rPr>
-        <w:t>modelBuilder.Entity&lt;Website.Models.DocumentModel.DbDocument&gt;().</w:t>
+      <w:proofErr w:type="spellStart"/>
+      <w:r>
+        <w:rPr>
+          <w:rFonts w:ascii="Cascadia Mono" w:hAnsi="Cascadia Mono" w:cs="Cascadia Mono"/>
+          <w:color w:val="000000"/>
+          <w:sz w:val="19"/>
+          <w:szCs w:val="19"/>
+        </w:rPr>
+        <w:t>modelBuilder</w:t>
+      </w:r>
+      <w:proofErr w:type="spellEnd"/>
+      <w:r>
+        <w:rPr>
+          <w:rFonts w:ascii="Cascadia Mono" w:hAnsi="Cascadia Mono" w:cs="Cascadia Mono"/>
+          <w:color w:val="000000"/>
+          <w:sz w:val="19"/>
+          <w:szCs w:val="19"/>
+          <w:lang w:val="ru-RU"/>
+        </w:rPr>
+        <w:t>.</w:t>
+      </w:r>
+      <w:r>
+        <w:rPr>
+          <w:rFonts w:ascii="Cascadia Mono" w:hAnsi="Cascadia Mono" w:cs="Cascadia Mono"/>
+          <w:color w:val="000000"/>
+          <w:sz w:val="19"/>
+          <w:szCs w:val="19"/>
+        </w:rPr>
+        <w:t>Entity</w:t>
+      </w:r>
+      <w:proofErr w:type="gramStart"/>
+      <w:r>
+        <w:rPr>
+          <w:rFonts w:ascii="Cascadia Mono" w:hAnsi="Cascadia Mono" w:cs="Cascadia Mono"/>
+          <w:color w:val="000000"/>
+          <w:sz w:val="19"/>
+          <w:szCs w:val="19"/>
+          <w:lang w:val="ru-RU"/>
+        </w:rPr>
+        <w:t>&lt;</w:t>
+      </w:r>
+      <w:r>
+        <w:rPr>
+          <w:rFonts w:ascii="Cascadia Mono" w:hAnsi="Cascadia Mono" w:cs="Cascadia Mono"/>
+          <w:color w:val="000000"/>
+          <w:sz w:val="19"/>
+          <w:szCs w:val="19"/>
+        </w:rPr>
+        <w:t>Website</w:t>
+      </w:r>
+      <w:r>
+        <w:rPr>
+          <w:rFonts w:ascii="Cascadia Mono" w:hAnsi="Cascadia Mono" w:cs="Cascadia Mono"/>
+          <w:color w:val="000000"/>
+          <w:sz w:val="19"/>
+          <w:szCs w:val="19"/>
+          <w:lang w:val="ru-RU"/>
+        </w:rPr>
+        <w:t>.</w:t>
+      </w:r>
+      <w:r>
+        <w:rPr>
+          <w:rFonts w:ascii="Cascadia Mono" w:hAnsi="Cascadia Mono" w:cs="Cascadia Mono"/>
+          <w:color w:val="000000"/>
+          <w:sz w:val="19"/>
+          <w:szCs w:val="19"/>
+        </w:rPr>
+        <w:t>Models</w:t>
+      </w:r>
+      <w:r>
+        <w:rPr>
+          <w:rFonts w:ascii="Cascadia Mono" w:hAnsi="Cascadia Mono" w:cs="Cascadia Mono"/>
+          <w:color w:val="000000"/>
+          <w:sz w:val="19"/>
+          <w:szCs w:val="19"/>
+          <w:lang w:val="ru-RU"/>
+        </w:rPr>
+        <w:t>.</w:t>
+      </w:r>
+      <w:proofErr w:type="spellStart"/>
+      <w:r>
+        <w:rPr>
+          <w:rFonts w:ascii="Cascadia Mono" w:hAnsi="Cascadia Mono" w:cs="Cascadia Mono"/>
+          <w:color w:val="000000"/>
+          <w:sz w:val="19"/>
+          <w:szCs w:val="19"/>
+        </w:rPr>
+        <w:t>DocumentModel</w:t>
+      </w:r>
+      <w:proofErr w:type="spellEnd"/>
+      <w:r>
+        <w:rPr>
+          <w:rFonts w:ascii="Cascadia Mono" w:hAnsi="Cascadia Mono" w:cs="Cascadia Mono"/>
+          <w:color w:val="000000"/>
+          <w:sz w:val="19"/>
+          <w:szCs w:val="19"/>
+          <w:lang w:val="ru-RU"/>
+        </w:rPr>
+        <w:t>.</w:t>
+      </w:r>
+      <w:proofErr w:type="spellStart"/>
+      <w:r>
+        <w:rPr>
+          <w:rFonts w:ascii="Cascadia Mono" w:hAnsi="Cascadia Mono" w:cs="Cascadia Mono"/>
+          <w:color w:val="000000"/>
+          <w:sz w:val="19"/>
+          <w:szCs w:val="19"/>
+        </w:rPr>
+        <w:t>DbDocument</w:t>
+      </w:r>
+      <w:proofErr w:type="spellEnd"/>
+      <w:proofErr w:type="gramEnd"/>
+      <w:r>
+        <w:rPr>
+          <w:rFonts w:ascii="Cascadia Mono" w:hAnsi="Cascadia Mono" w:cs="Cascadia Mono"/>
+          <w:color w:val="000000"/>
+          <w:sz w:val="19"/>
+          <w:szCs w:val="19"/>
+          <w:lang w:val="ru-RU"/>
+        </w:rPr>
+        <w:t>&gt;().</w:t>
       </w:r>
     </w:p>
     <w:p>
@@ -457,16 +609,90 @@
           <w:color w:val="000000"/>
           <w:sz w:val="19"/>
           <w:szCs w:val="19"/>
+          <w:lang w:val="ru-RU"/>
         </w:rPr>
       </w:pPr>
-      <w:r>
-        <w:rPr>
-          <w:rFonts w:ascii="Cascadia Mono" w:hAnsi="Cascadia Mono" w:cs="Cascadia Mono"/>
-          <w:color w:val="000000"/>
-          <w:sz w:val="19"/>
-          <w:szCs w:val="19"/>
-        </w:rPr>
-        <w:t>HasGeneratedTsVectorColumn(p =&gt; p.TitleTsVector,</w:t>
+      <w:proofErr w:type="spellStart"/>
+      <w:proofErr w:type="gramStart"/>
+      <w:r>
+        <w:rPr>
+          <w:rFonts w:ascii="Cascadia Mono" w:hAnsi="Cascadia Mono" w:cs="Cascadia Mono"/>
+          <w:color w:val="000000"/>
+          <w:sz w:val="19"/>
+          <w:szCs w:val="19"/>
+        </w:rPr>
+        <w:t>HasGeneratedTsVectorColumn</w:t>
+      </w:r>
+      <w:proofErr w:type="spellEnd"/>
+      <w:r>
+        <w:rPr>
+          <w:rFonts w:ascii="Cascadia Mono" w:hAnsi="Cascadia Mono" w:cs="Cascadia Mono"/>
+          <w:color w:val="000000"/>
+          <w:sz w:val="19"/>
+          <w:szCs w:val="19"/>
+          <w:lang w:val="ru-RU"/>
+        </w:rPr>
+        <w:t>(</w:t>
+      </w:r>
+      <w:proofErr w:type="gramEnd"/>
+      <w:r>
+        <w:rPr>
+          <w:rFonts w:ascii="Cascadia Mono" w:hAnsi="Cascadia Mono" w:cs="Cascadia Mono"/>
+          <w:color w:val="000000"/>
+          <w:sz w:val="19"/>
+          <w:szCs w:val="19"/>
+        </w:rPr>
+        <w:t>p</w:t>
+      </w:r>
+      <w:r>
+        <w:rPr>
+          <w:rFonts w:ascii="Cascadia Mono" w:hAnsi="Cascadia Mono" w:cs="Cascadia Mono"/>
+          <w:color w:val="000000"/>
+          <w:sz w:val="19"/>
+          <w:szCs w:val="19"/>
+          <w:lang w:val="ru-RU"/>
+        </w:rPr>
+        <w:t xml:space="preserve"> =&gt; </w:t>
+      </w:r>
+      <w:r>
+        <w:rPr>
+          <w:rFonts w:ascii="Cascadia Mono" w:hAnsi="Cascadia Mono" w:cs="Cascadia Mono"/>
+          <w:color w:val="000000"/>
+          <w:sz w:val="19"/>
+          <w:szCs w:val="19"/>
+        </w:rPr>
+        <w:t>p</w:t>
+      </w:r>
+      <w:r>
+        <w:rPr>
+          <w:rFonts w:ascii="Cascadia Mono" w:hAnsi="Cascadia Mono" w:cs="Cascadia Mono"/>
+          <w:color w:val="000000"/>
+          <w:sz w:val="19"/>
+          <w:szCs w:val="19"/>
+          <w:lang w:val="ru-RU"/>
+        </w:rPr>
+        <w:t>.</w:t>
+      </w:r>
+      <w:proofErr w:type="spellStart"/>
+      <w:r>
+        <w:rPr>
+          <w:rFonts w:ascii="Cascadia Mono" w:hAnsi="Cascadia Mono" w:cs="Cascadia Mono"/>
+          <w:color w:val="000000"/>
+          <w:sz w:val="19"/>
+          <w:szCs w:val="19"/>
+        </w:rPr>
+        <w:t>TitleTsVector</w:t>
+      </w:r>
+      <w:proofErr w:type="spellEnd"/>
+      <w:r>
+        <w:rPr>
+          <w:rFonts w:ascii="Cascadia Mono" w:hAnsi="Cascadia Mono" w:cs="Cascadia Mono"/>
+          <w:color w:val="000000"/>
+          <w:sz w:val="19"/>
+          <w:szCs w:val="19"/>
+          <w:lang w:val="ru-RU"/>
+        </w:rPr>
+        <w:t>,</w:t>
       </w:r>
       <w:r>
         <w:rPr>
@@ -474,17 +700,59 @@
           <w:color w:val="A31515"/>
           <w:sz w:val="19"/>
           <w:szCs w:val="19"/>
-        </w:rPr>
-        <w:t>"english"</w:t>
-      </w:r>
-      <w:r>
-        <w:rPr>
-          <w:rFonts w:ascii="Cascadia Mono" w:hAnsi="Cascadia Mono" w:cs="Cascadia Mono"/>
-          <w:color w:val="000000"/>
-          <w:sz w:val="19"/>
-          <w:szCs w:val="19"/>
-        </w:rPr>
-        <w:t xml:space="preserve">, p =&gt; </w:t>
+          <w:lang w:val="ru-RU"/>
+        </w:rPr>
+        <w:t>"</w:t>
+      </w:r>
+      <w:proofErr w:type="spellStart"/>
+      <w:r>
+        <w:rPr>
+          <w:rFonts w:ascii="Cascadia Mono" w:hAnsi="Cascadia Mono" w:cs="Cascadia Mono"/>
+          <w:color w:val="A31515"/>
+          <w:sz w:val="19"/>
+          <w:szCs w:val="19"/>
+        </w:rPr>
+        <w:t>english</w:t>
+      </w:r>
+      <w:proofErr w:type="spellEnd"/>
+      <w:r>
+        <w:rPr>
+          <w:rFonts w:ascii="Cascadia Mono" w:hAnsi="Cascadia Mono" w:cs="Cascadia Mono"/>
+          <w:color w:val="A31515"/>
+          <w:sz w:val="19"/>
+          <w:szCs w:val="19"/>
+          <w:lang w:val="ru-RU"/>
+        </w:rPr>
+        <w:t>"</w:t>
+      </w:r>
+      <w:r>
+        <w:rPr>
+          <w:rFonts w:ascii="Cascadia Mono" w:hAnsi="Cascadia Mono" w:cs="Cascadia Mono"/>
+          <w:color w:val="000000"/>
+          <w:sz w:val="19"/>
+          <w:szCs w:val="19"/>
+          <w:lang w:val="ru-RU"/>
+        </w:rPr>
+        <w:t xml:space="preserve">, </w:t>
+      </w:r>
+      <w:r>
+        <w:rPr>
+          <w:rFonts w:ascii="Cascadia Mono" w:hAnsi="Cascadia Mono" w:cs="Cascadia Mono"/>
+          <w:color w:val="000000"/>
+          <w:sz w:val="19"/>
+          <w:szCs w:val="19"/>
+        </w:rPr>
+        <w:t>p</w:t>
+      </w:r>
+      <w:r>
+        <w:rPr>
+          <w:rFonts w:ascii="Cascadia Mono" w:hAnsi="Cascadia Mono" w:cs="Cascadia Mono"/>
+          <w:color w:val="000000"/>
+          <w:sz w:val="19"/>
+          <w:szCs w:val="19"/>
+          <w:lang w:val="ru-RU"/>
+        </w:rPr>
+        <w:t xml:space="preserve"> =&gt; </w:t>
       </w:r>
       <w:r>
         <w:rPr>
@@ -501,8 +769,47 @@
           <w:color w:val="000000"/>
           <w:sz w:val="19"/>
           <w:szCs w:val="19"/>
-        </w:rPr>
-        <w:t xml:space="preserve"> { p.Title }) </w:t>
+          <w:lang w:val="ru-RU"/>
+        </w:rPr>
+        <w:t xml:space="preserve"> { </w:t>
+      </w:r>
+      <w:r>
+        <w:rPr>
+          <w:rFonts w:ascii="Cascadia Mono" w:hAnsi="Cascadia Mono" w:cs="Cascadia Mono"/>
+          <w:color w:val="000000"/>
+          <w:sz w:val="19"/>
+          <w:szCs w:val="19"/>
+        </w:rPr>
+        <w:t>p</w:t>
+      </w:r>
+      <w:r>
+        <w:rPr>
+          <w:rFonts w:ascii="Cascadia Mono" w:hAnsi="Cascadia Mono" w:cs="Cascadia Mono"/>
+          <w:color w:val="000000"/>
+          <w:sz w:val="19"/>
+          <w:szCs w:val="19"/>
+          <w:lang w:val="ru-RU"/>
+        </w:rPr>
+        <w:t>.</w:t>
+      </w:r>
+      <w:r>
+        <w:rPr>
+          <w:rFonts w:ascii="Cascadia Mono" w:hAnsi="Cascadia Mono" w:cs="Cascadia Mono"/>
+          <w:color w:val="000000"/>
+          <w:sz w:val="19"/>
+          <w:szCs w:val="19"/>
+        </w:rPr>
+        <w:t>Title</w:t>
+      </w:r>
+      <w:r>
+        <w:rPr>
+          <w:rFonts w:ascii="Cascadia Mono" w:hAnsi="Cascadia Mono" w:cs="Cascadia Mono"/>
+          <w:color w:val="000000"/>
+          <w:sz w:val="19"/>
+          <w:szCs w:val="19"/>
+          <w:lang w:val="ru-RU"/>
+        </w:rPr>
+        <w:t xml:space="preserve"> }) </w:t>
       </w:r>
     </w:p>
     <w:p>
@@ -519,14 +826,56 @@
           <w:szCs w:val="19"/>
         </w:rPr>
       </w:pPr>
-      <w:r>
-        <w:rPr>
-          <w:rFonts w:ascii="Cascadia Mono" w:hAnsi="Cascadia Mono" w:cs="Cascadia Mono"/>
-          <w:color w:val="000000"/>
-          <w:sz w:val="19"/>
-          <w:szCs w:val="19"/>
-        </w:rPr>
-        <w:t>.HasIndex(p =&gt; p.TitleTsVector)</w:t>
+      <w:proofErr w:type="gramStart"/>
+      <w:r>
+        <w:rPr>
+          <w:rFonts w:ascii="Cascadia Mono" w:hAnsi="Cascadia Mono" w:cs="Cascadia Mono"/>
+          <w:color w:val="000000"/>
+          <w:sz w:val="19"/>
+          <w:szCs w:val="19"/>
+        </w:rPr>
+        <w:t>.</w:t>
+      </w:r>
+      <w:proofErr w:type="spellStart"/>
+      <w:r>
+        <w:rPr>
+          <w:rFonts w:ascii="Cascadia Mono" w:hAnsi="Cascadia Mono" w:cs="Cascadia Mono"/>
+          <w:color w:val="000000"/>
+          <w:sz w:val="19"/>
+          <w:szCs w:val="19"/>
+        </w:rPr>
+        <w:t>HasIndex</w:t>
+      </w:r>
+      <w:proofErr w:type="spellEnd"/>
+      <w:proofErr w:type="gramEnd"/>
+      <w:r>
+        <w:rPr>
+          <w:rFonts w:ascii="Cascadia Mono" w:hAnsi="Cascadia Mono" w:cs="Cascadia Mono"/>
+          <w:color w:val="000000"/>
+          <w:sz w:val="19"/>
+          <w:szCs w:val="19"/>
+        </w:rPr>
+        <w:t xml:space="preserve">(p =&gt; </w:t>
+      </w:r>
+      <w:proofErr w:type="spellStart"/>
+      <w:r>
+        <w:rPr>
+          <w:rFonts w:ascii="Cascadia Mono" w:hAnsi="Cascadia Mono" w:cs="Cascadia Mono"/>
+          <w:color w:val="000000"/>
+          <w:sz w:val="19"/>
+          <w:szCs w:val="19"/>
+        </w:rPr>
+        <w:t>p.TitleTsVector</w:t>
+      </w:r>
+      <w:proofErr w:type="spellEnd"/>
+      <w:r>
+        <w:rPr>
+          <w:rFonts w:ascii="Cascadia Mono" w:hAnsi="Cascadia Mono" w:cs="Cascadia Mono"/>
+          <w:color w:val="000000"/>
+          <w:sz w:val="19"/>
+          <w:szCs w:val="19"/>
+        </w:rPr>
+        <w:t>)</w:t>
       </w:r>
     </w:p>
     <w:p>
@@ -539,14 +888,36 @@
           <w:szCs w:val="19"/>
         </w:rPr>
       </w:pPr>
-      <w:r>
-        <w:rPr>
-          <w:rFonts w:ascii="Cascadia Mono" w:hAnsi="Cascadia Mono" w:cs="Cascadia Mono"/>
-          <w:color w:val="000000"/>
-          <w:sz w:val="19"/>
-          <w:szCs w:val="19"/>
-        </w:rPr>
-        <w:t>.HasMethod(</w:t>
+      <w:proofErr w:type="gramStart"/>
+      <w:r>
+        <w:rPr>
+          <w:rFonts w:ascii="Cascadia Mono" w:hAnsi="Cascadia Mono" w:cs="Cascadia Mono"/>
+          <w:color w:val="000000"/>
+          <w:sz w:val="19"/>
+          <w:szCs w:val="19"/>
+        </w:rPr>
+        <w:t>.</w:t>
+      </w:r>
+      <w:proofErr w:type="spellStart"/>
+      <w:r>
+        <w:rPr>
+          <w:rFonts w:ascii="Cascadia Mono" w:hAnsi="Cascadia Mono" w:cs="Cascadia Mono"/>
+          <w:color w:val="000000"/>
+          <w:sz w:val="19"/>
+          <w:szCs w:val="19"/>
+        </w:rPr>
+        <w:t>HasMethod</w:t>
+      </w:r>
+      <w:proofErr w:type="spellEnd"/>
+      <w:proofErr w:type="gramEnd"/>
+      <w:r>
+        <w:rPr>
+          <w:rFonts w:ascii="Cascadia Mono" w:hAnsi="Cascadia Mono" w:cs="Cascadia Mono"/>
+          <w:color w:val="000000"/>
+          <w:sz w:val="19"/>
+          <w:szCs w:val="19"/>
+        </w:rPr>
+        <w:t>(</w:t>
       </w:r>
       <w:r>
         <w:rPr>
@@ -592,7 +963,35 @@
         <w:rPr>
           <w:lang w:val="ru-RU"/>
         </w:rPr>
-        <w:t xml:space="preserve">будет автоматически токенизировать его заголовок. Метод токенизиации и поиска – </w:t>
+        <w:t xml:space="preserve">будет автоматически </w:t>
+      </w:r>
+      <w:proofErr w:type="spellStart"/>
+      <w:r>
+        <w:rPr>
+          <w:lang w:val="ru-RU"/>
+        </w:rPr>
+        <w:t>токенизировать</w:t>
+      </w:r>
+      <w:proofErr w:type="spellEnd"/>
+      <w:r>
+        <w:rPr>
+          <w:lang w:val="ru-RU"/>
+        </w:rPr>
+        <w:t xml:space="preserve"> его заголовок. Метод </w:t>
+      </w:r>
+      <w:proofErr w:type="spellStart"/>
+      <w:r>
+        <w:rPr>
+          <w:lang w:val="ru-RU"/>
+        </w:rPr>
+        <w:t>токенизиации</w:t>
+      </w:r>
+      <w:proofErr w:type="spellEnd"/>
+      <w:r>
+        <w:rPr>
+          <w:lang w:val="ru-RU"/>
+        </w:rPr>
+        <w:t xml:space="preserve"> и поиска – </w:t>
       </w:r>
       <w:r>
         <w:t>GIN</w:t>
@@ -637,8 +1036,10 @@
           <w:color w:val="000000"/>
           <w:sz w:val="19"/>
           <w:szCs w:val="19"/>
+          <w:lang w:val="ru-RU"/>
         </w:rPr>
       </w:pPr>
+      <w:proofErr w:type="gramStart"/>
       <w:r>
         <w:rPr>
           <w:rFonts w:ascii="Cascadia Mono" w:hAnsi="Cascadia Mono" w:cs="Cascadia Mono"/>
@@ -654,8 +1055,29 @@
           <w:color w:val="000000"/>
           <w:sz w:val="19"/>
           <w:szCs w:val="19"/>
-        </w:rPr>
-        <w:t xml:space="preserve">.Response = </w:t>
+          <w:lang w:val="ru-RU"/>
+        </w:rPr>
+        <w:t>.</w:t>
+      </w:r>
+      <w:r>
+        <w:rPr>
+          <w:rFonts w:ascii="Cascadia Mono" w:hAnsi="Cascadia Mono" w:cs="Cascadia Mono"/>
+          <w:color w:val="000000"/>
+          <w:sz w:val="19"/>
+          <w:szCs w:val="19"/>
+        </w:rPr>
+        <w:t>Response</w:t>
+      </w:r>
+      <w:proofErr w:type="gramEnd"/>
+      <w:r>
+        <w:rPr>
+          <w:rFonts w:ascii="Cascadia Mono" w:hAnsi="Cascadia Mono" w:cs="Cascadia Mono"/>
+          <w:color w:val="000000"/>
+          <w:sz w:val="19"/>
+          <w:szCs w:val="19"/>
+          <w:lang w:val="ru-RU"/>
+        </w:rPr>
+        <w:t xml:space="preserve"> = </w:t>
       </w:r>
       <w:r>
         <w:rPr>
@@ -672,9 +1094,63 @@
           <w:color w:val="000000"/>
           <w:sz w:val="19"/>
           <w:szCs w:val="19"/>
-        </w:rPr>
-        <w:t>.DbContextScopeFactory.CreateScope().ServiceProvider</w:t>
-      </w:r>
+          <w:lang w:val="ru-RU"/>
+        </w:rPr>
+        <w:t>.</w:t>
+      </w:r>
+      <w:proofErr w:type="spellStart"/>
+      <w:r>
+        <w:rPr>
+          <w:rFonts w:ascii="Cascadia Mono" w:hAnsi="Cascadia Mono" w:cs="Cascadia Mono"/>
+          <w:color w:val="000000"/>
+          <w:sz w:val="19"/>
+          <w:szCs w:val="19"/>
+        </w:rPr>
+        <w:t>DbContextScopeFactory</w:t>
+      </w:r>
+      <w:proofErr w:type="spellEnd"/>
+      <w:r>
+        <w:rPr>
+          <w:rFonts w:ascii="Cascadia Mono" w:hAnsi="Cascadia Mono" w:cs="Cascadia Mono"/>
+          <w:color w:val="000000"/>
+          <w:sz w:val="19"/>
+          <w:szCs w:val="19"/>
+          <w:lang w:val="ru-RU"/>
+        </w:rPr>
+        <w:t>.</w:t>
+      </w:r>
+      <w:proofErr w:type="spellStart"/>
+      <w:r>
+        <w:rPr>
+          <w:rFonts w:ascii="Cascadia Mono" w:hAnsi="Cascadia Mono" w:cs="Cascadia Mono"/>
+          <w:color w:val="000000"/>
+          <w:sz w:val="19"/>
+          <w:szCs w:val="19"/>
+        </w:rPr>
+        <w:t>CreateScope</w:t>
+      </w:r>
+      <w:proofErr w:type="spellEnd"/>
+      <w:r>
+        <w:rPr>
+          <w:rFonts w:ascii="Cascadia Mono" w:hAnsi="Cascadia Mono" w:cs="Cascadia Mono"/>
+          <w:color w:val="000000"/>
+          <w:sz w:val="19"/>
+          <w:szCs w:val="19"/>
+          <w:lang w:val="ru-RU"/>
+        </w:rPr>
+        <w:t>().</w:t>
+      </w:r>
+      <w:proofErr w:type="spellStart"/>
+      <w:r>
+        <w:rPr>
+          <w:rFonts w:ascii="Cascadia Mono" w:hAnsi="Cascadia Mono" w:cs="Cascadia Mono"/>
+          <w:color w:val="000000"/>
+          <w:sz w:val="19"/>
+          <w:szCs w:val="19"/>
+        </w:rPr>
+        <w:t>ServiceProvider</w:t>
+      </w:r>
+      <w:proofErr w:type="spellEnd"/>
     </w:p>
     <w:p>
       <w:pPr>
@@ -690,15 +1166,68 @@
           <w:szCs w:val="19"/>
         </w:rPr>
       </w:pPr>
-      <w:r>
-        <w:rPr>
-          <w:rFonts w:ascii="Cascadia Mono" w:hAnsi="Cascadia Mono" w:cs="Cascadia Mono"/>
-          <w:color w:val="000000"/>
-          <w:sz w:val="19"/>
-          <w:szCs w:val="19"/>
-        </w:rPr>
-        <w:t>.GetRequiredService&lt;WebsiteContext&gt;().DbDocuments</w:t>
-      </w:r>
+      <w:proofErr w:type="gramStart"/>
+      <w:r>
+        <w:rPr>
+          <w:rFonts w:ascii="Cascadia Mono" w:hAnsi="Cascadia Mono" w:cs="Cascadia Mono"/>
+          <w:color w:val="000000"/>
+          <w:sz w:val="19"/>
+          <w:szCs w:val="19"/>
+        </w:rPr>
+        <w:t>.</w:t>
+      </w:r>
+      <w:proofErr w:type="spellStart"/>
+      <w:r>
+        <w:rPr>
+          <w:rFonts w:ascii="Cascadia Mono" w:hAnsi="Cascadia Mono" w:cs="Cascadia Mono"/>
+          <w:color w:val="000000"/>
+          <w:sz w:val="19"/>
+          <w:szCs w:val="19"/>
+        </w:rPr>
+        <w:t>GetRequiredService</w:t>
+      </w:r>
+      <w:proofErr w:type="spellEnd"/>
+      <w:proofErr w:type="gramEnd"/>
+      <w:r>
+        <w:rPr>
+          <w:rFonts w:ascii="Cascadia Mono" w:hAnsi="Cascadia Mono" w:cs="Cascadia Mono"/>
+          <w:color w:val="000000"/>
+          <w:sz w:val="19"/>
+          <w:szCs w:val="19"/>
+        </w:rPr>
+        <w:t>&lt;</w:t>
+      </w:r>
+      <w:proofErr w:type="spellStart"/>
+      <w:r>
+        <w:rPr>
+          <w:rFonts w:ascii="Cascadia Mono" w:hAnsi="Cascadia Mono" w:cs="Cascadia Mono"/>
+          <w:color w:val="000000"/>
+          <w:sz w:val="19"/>
+          <w:szCs w:val="19"/>
+        </w:rPr>
+        <w:t>WebsiteContext</w:t>
+      </w:r>
+      <w:proofErr w:type="spellEnd"/>
+      <w:r>
+        <w:rPr>
+          <w:rFonts w:ascii="Cascadia Mono" w:hAnsi="Cascadia Mono" w:cs="Cascadia Mono"/>
+          <w:color w:val="000000"/>
+          <w:sz w:val="19"/>
+          <w:szCs w:val="19"/>
+        </w:rPr>
+        <w:t>&gt;().</w:t>
+      </w:r>
+      <w:proofErr w:type="spellStart"/>
+      <w:r>
+        <w:rPr>
+          <w:rFonts w:ascii="Cascadia Mono" w:hAnsi="Cascadia Mono" w:cs="Cascadia Mono"/>
+          <w:color w:val="000000"/>
+          <w:sz w:val="19"/>
+          <w:szCs w:val="19"/>
+        </w:rPr>
+        <w:t>DbDocuments</w:t>
+      </w:r>
+      <w:proofErr w:type="spellEnd"/>
     </w:p>
     <w:p>
       <w:pPr>
@@ -721,7 +1250,37 @@
           <w:szCs w:val="19"/>
         </w:rPr>
         <w:tab/>
-        <w:t>.OrderByDescending(d =&gt;</w:t>
+      </w:r>
+      <w:proofErr w:type="gramStart"/>
+      <w:r>
+        <w:rPr>
+          <w:rFonts w:ascii="Cascadia Mono" w:hAnsi="Cascadia Mono" w:cs="Cascadia Mono"/>
+          <w:color w:val="000000"/>
+          <w:sz w:val="19"/>
+          <w:szCs w:val="19"/>
+        </w:rPr>
+        <w:t>.</w:t>
+      </w:r>
+      <w:proofErr w:type="spellStart"/>
+      <w:r>
+        <w:rPr>
+          <w:rFonts w:ascii="Cascadia Mono" w:hAnsi="Cascadia Mono" w:cs="Cascadia Mono"/>
+          <w:color w:val="000000"/>
+          <w:sz w:val="19"/>
+          <w:szCs w:val="19"/>
+        </w:rPr>
+        <w:t>OrderByDescending</w:t>
+      </w:r>
+      <w:proofErr w:type="spellEnd"/>
+      <w:proofErr w:type="gramEnd"/>
+      <w:r>
+        <w:rPr>
+          <w:rFonts w:ascii="Cascadia Mono" w:hAnsi="Cascadia Mono" w:cs="Cascadia Mono"/>
+          <w:color w:val="000000"/>
+          <w:sz w:val="19"/>
+          <w:szCs w:val="19"/>
+        </w:rPr>
+        <w:t>(d =&gt;</w:t>
       </w:r>
       <w:r>
         <w:rPr>
@@ -732,6 +1291,7 @@
         </w:rPr>
         <w:t xml:space="preserve"> </w:t>
       </w:r>
+      <w:proofErr w:type="spellStart"/>
       <w:r>
         <w:rPr>
           <w:rFonts w:ascii="Cascadia Mono" w:hAnsi="Cascadia Mono" w:cs="Cascadia Mono"/>
@@ -741,6 +1301,7 @@
         </w:rPr>
         <w:t>d.TitleTsVector</w:t>
       </w:r>
+      <w:proofErr w:type="spellEnd"/>
     </w:p>
     <w:p>
       <w:pPr>
@@ -756,14 +1317,65 @@
           <w:szCs w:val="19"/>
         </w:rPr>
       </w:pPr>
-      <w:r>
-        <w:rPr>
-          <w:rFonts w:ascii="Cascadia Mono" w:hAnsi="Cascadia Mono" w:cs="Cascadia Mono"/>
-          <w:color w:val="000000"/>
-          <w:sz w:val="19"/>
-          <w:szCs w:val="19"/>
-        </w:rPr>
-        <w:t>.Rank(EF.Functions.WebSearchToTsQuery(UserRequest)))</w:t>
+      <w:proofErr w:type="gramStart"/>
+      <w:r>
+        <w:rPr>
+          <w:rFonts w:ascii="Cascadia Mono" w:hAnsi="Cascadia Mono" w:cs="Cascadia Mono"/>
+          <w:color w:val="000000"/>
+          <w:sz w:val="19"/>
+          <w:szCs w:val="19"/>
+        </w:rPr>
+        <w:t>.Rank</w:t>
+      </w:r>
+      <w:proofErr w:type="gramEnd"/>
+      <w:r>
+        <w:rPr>
+          <w:rFonts w:ascii="Cascadia Mono" w:hAnsi="Cascadia Mono" w:cs="Cascadia Mono"/>
+          <w:color w:val="000000"/>
+          <w:sz w:val="19"/>
+          <w:szCs w:val="19"/>
+        </w:rPr>
+        <w:t>(</w:t>
+      </w:r>
+      <w:proofErr w:type="spellStart"/>
+      <w:r>
+        <w:rPr>
+          <w:rFonts w:ascii="Cascadia Mono" w:hAnsi="Cascadia Mono" w:cs="Cascadia Mono"/>
+          <w:color w:val="000000"/>
+          <w:sz w:val="19"/>
+          <w:szCs w:val="19"/>
+        </w:rPr>
+        <w:t>EF.Functions.WebSearchToTsQuery</w:t>
+      </w:r>
+      <w:proofErr w:type="spellEnd"/>
+      <w:r>
+        <w:rPr>
+          <w:rFonts w:ascii="Cascadia Mono" w:hAnsi="Cascadia Mono" w:cs="Cascadia Mono"/>
+          <w:color w:val="000000"/>
+          <w:sz w:val="19"/>
+          <w:szCs w:val="19"/>
+        </w:rPr>
+        <w:t>(</w:t>
+      </w:r>
+      <w:proofErr w:type="spellStart"/>
+      <w:r>
+        <w:rPr>
+          <w:rFonts w:ascii="Cascadia Mono" w:hAnsi="Cascadia Mono" w:cs="Cascadia Mono"/>
+          <w:color w:val="000000"/>
+          <w:sz w:val="19"/>
+          <w:szCs w:val="19"/>
+        </w:rPr>
+        <w:t>UserRequest</w:t>
+      </w:r>
+      <w:proofErr w:type="spellEnd"/>
+      <w:r>
+        <w:rPr>
+          <w:rFonts w:ascii="Cascadia Mono" w:hAnsi="Cascadia Mono" w:cs="Cascadia Mono"/>
+          <w:color w:val="000000"/>
+          <w:sz w:val="19"/>
+          <w:szCs w:val="19"/>
+        </w:rPr>
+        <w:t>)))</w:t>
       </w:r>
     </w:p>
     <w:p>
@@ -781,6 +1393,7 @@
           <w:lang w:val="ru-RU"/>
         </w:rPr>
       </w:pPr>
+      <w:proofErr w:type="gramStart"/>
       <w:r>
         <w:rPr>
           <w:rFonts w:ascii="Cascadia Mono" w:hAnsi="Cascadia Mono" w:cs="Cascadia Mono"/>
@@ -800,6 +1413,7 @@
         </w:rPr>
         <w:t>Take</w:t>
       </w:r>
+      <w:proofErr w:type="gramEnd"/>
       <w:r>
         <w:rPr>
           <w:rFonts w:ascii="Cascadia Mono" w:hAnsi="Cascadia Mono" w:cs="Cascadia Mono"/>
@@ -868,6 +1482,7 @@
         </w:rPr>
         <w:t>).</w:t>
       </w:r>
+      <w:proofErr w:type="spellStart"/>
       <w:r>
         <w:rPr>
           <w:rFonts w:ascii="Cascadia Mono" w:hAnsi="Cascadia Mono" w:cs="Cascadia Mono"/>
@@ -877,6 +1492,7 @@
         </w:rPr>
         <w:t>ToList</w:t>
       </w:r>
+      <w:proofErr w:type="spellEnd"/>
       <w:r>
         <w:rPr>
           <w:rFonts w:ascii="Cascadia Mono" w:hAnsi="Cascadia Mono" w:cs="Cascadia Mono"/>
@@ -909,12 +1525,8 @@
         <w:autoSpaceDE w:val="0"/>
         <w:autoSpaceDN w:val="0"/>
         <w:adjustRightInd w:val="0"/>
-        <w:spacing w:after="0" w:line="240" w:lineRule="auto"/>
-        <w:rPr>
-          <w:rFonts w:ascii="Cascadia Mono" w:hAnsi="Cascadia Mono" w:cs="Cascadia Mono"/>
-          <w:color w:val="000000"/>
-          <w:sz w:val="19"/>
-          <w:szCs w:val="19"/>
+        <w:spacing w:line="240" w:lineRule="auto"/>
+        <w:rPr>
           <w:lang w:val="ru-RU"/>
         </w:rPr>
       </w:pPr>
@@ -945,9 +1557,11 @@
         </w:rPr>
         <w:t xml:space="preserve">) </w:t>
       </w:r>
+      <w:proofErr w:type="spellStart"/>
       <w:r>
         <w:t>DbContext</w:t>
       </w:r>
+      <w:proofErr w:type="spellEnd"/>
       <w:r>
         <w:rPr>
           <w:lang w:val="ru-RU"/>
@@ -960,6 +1574,7 @@
         </w:rPr>
         <w:t xml:space="preserve"> </w:t>
       </w:r>
+      <w:proofErr w:type="spellStart"/>
       <w:r>
         <w:rPr>
           <w:rFonts w:ascii="Cascadia Mono" w:hAnsi="Cascadia Mono" w:cs="Cascadia Mono"/>
@@ -969,6 +1584,7 @@
         </w:rPr>
         <w:t>DbDocuments</w:t>
       </w:r>
+      <w:proofErr w:type="spellEnd"/>
       <w:r>
         <w:rPr>
           <w:lang w:val="ru-RU"/>
@@ -1016,6 +1632,87 @@
           <w:lang w:val="ru-RU"/>
         </w:rPr>
         <w:t>.</w:t>
+      </w:r>
+    </w:p>
+    <w:p>
+      <w:pPr>
+        <w:autoSpaceDE w:val="0"/>
+        <w:autoSpaceDN w:val="0"/>
+        <w:adjustRightInd w:val="0"/>
+        <w:spacing w:line="240" w:lineRule="auto"/>
+        <w:rPr>
+          <w:lang w:val="ru-RU"/>
+        </w:rPr>
+      </w:pPr>
+      <w:r>
+        <w:rPr>
+          <w:noProof/>
+          <w:lang w:val="ru-RU"/>
+        </w:rPr>
+        <w:drawing>
+          <wp:anchor distT="0" distB="0" distL="114300" distR="114300" simplePos="0" relativeHeight="251658240" behindDoc="0" locked="0" layoutInCell="1" allowOverlap="1" wp14:anchorId="620DC5D9" wp14:editId="6A25762B">
+            <wp:simplePos x="0" y="0"/>
+            <wp:positionH relativeFrom="margin">
+              <wp:align>center</wp:align>
+            </wp:positionH>
+            <wp:positionV relativeFrom="paragraph">
+              <wp:posOffset>496570</wp:posOffset>
+            </wp:positionV>
+            <wp:extent cx="7048500" cy="1866900"/>
+            <wp:effectExtent l="19050" t="19050" r="19050" b="19050"/>
+            <wp:wrapTopAndBottom/>
+            <wp:docPr id="1" name="Picture 1"/>
+            <wp:cNvGraphicFramePr>
+              <a:graphicFrameLocks xmlns:a="http://schemas.openxmlformats.org/drawingml/2006/main" noChangeAspect="1"/>
+            </wp:cNvGraphicFramePr>
+            <a:graphic xmlns:a="http://schemas.openxmlformats.org/drawingml/2006/main">
+              <a:graphicData uri="http://schemas.openxmlformats.org/drawingml/2006/picture">
+                <pic:pic xmlns:pic="http://schemas.openxmlformats.org/drawingml/2006/picture">
+                  <pic:nvPicPr>
+                    <pic:cNvPr id="0" name="Picture 1"/>
+                    <pic:cNvPicPr>
+                      <a:picLocks noChangeAspect="1" noChangeArrowheads="1"/>
+                    </pic:cNvPicPr>
+                  </pic:nvPicPr>
+                  <pic:blipFill>
+                    <a:blip r:embed="rId6">
+                      <a:extLst>
+                        <a:ext uri="{28A0092B-C50C-407E-A947-70E740481C1C}">
+                          <a14:useLocalDpi xmlns:a14="http://schemas.microsoft.com/office/drawing/2010/main" val="0"/>
+                        </a:ext>
+                      </a:extLst>
+                    </a:blip>
+                    <a:srcRect/>
+                    <a:stretch>
+                      <a:fillRect/>
+                    </a:stretch>
+                  </pic:blipFill>
+                  <pic:spPr bwMode="auto">
+                    <a:xfrm>
+                      <a:off x="0" y="0"/>
+                      <a:ext cx="7048500" cy="1866900"/>
+                    </a:xfrm>
+                    <a:prstGeom prst="rect">
+                      <a:avLst/>
+                    </a:prstGeom>
+                    <a:noFill/>
+                    <a:ln>
+                      <a:solidFill>
+                        <a:schemeClr val="bg1"/>
+                      </a:solidFill>
+                    </a:ln>
+                  </pic:spPr>
+                </pic:pic>
+              </a:graphicData>
+            </a:graphic>
+          </wp:anchor>
+        </w:drawing>
+      </w:r>
+      <w:r>
+        <w:rPr>
+          <w:lang w:val="ru-RU"/>
+        </w:rPr>
+        <w:t>Теперь поиск среди 80 000 записей, от нажатия на кнопку то полной загрузки страницы, осуществляется менее чем за секунду.</w:t>
       </w:r>
     </w:p>
     <w:sectPr>

</xml_diff>